<commit_message>
Added scenarios to evaluation plan
</commit_message>
<xml_diff>
--- a/Evaluation.docx
+++ b/Evaluation.docx
@@ -126,10 +126,7 @@
         </w:numPr>
       </w:pPr>
       <w:r>
-        <w:t xml:space="preserve">Test if users can perform all of these </w:t>
-      </w:r>
-      <w:r>
-        <w:t>processes.</w:t>
+        <w:t>Test if users can perform all of these processes.</w:t>
       </w:r>
     </w:p>
     <w:p>
@@ -446,6 +443,27 @@
         </w:rPr>
         <w:t>Log in to a valid road user account</w:t>
       </w:r>
+      <w:r>
+        <w:rPr>
+          <w:lang w:val="en-GB"/>
+        </w:rPr>
+        <w:t xml:space="preserve"> ( </w:t>
+      </w:r>
+      <w:hyperlink r:id="rId5" w:history="1">
+        <w:r>
+          <w:rPr>
+            <w:rStyle w:val="Hyperlink"/>
+            <w:lang w:val="en-GB"/>
+          </w:rPr>
+          <w:t>test1@test.com</w:t>
+        </w:r>
+      </w:hyperlink>
+      <w:r>
+        <w:rPr>
+          <w:lang w:val="en-GB"/>
+        </w:rPr>
+        <w:t>, Test123!)</w:t>
+      </w:r>
     </w:p>
     <w:p>
       <w:pPr>
@@ -462,7 +480,13 @@
         <w:rPr>
           <w:lang w:val="en-GB"/>
         </w:rPr>
-        <w:t>Create a new road user account</w:t>
+        <w:t xml:space="preserve">Find the bill </w:t>
+      </w:r>
+      <w:r>
+        <w:rPr>
+          <w:lang w:val="en-GB"/>
+        </w:rPr>
+        <w:t>to be paid on home page</w:t>
       </w:r>
     </w:p>
     <w:p>
@@ -476,6 +500,144 @@
           <w:lang w:val="en-GB"/>
         </w:rPr>
       </w:pPr>
+      <w:r>
+        <w:rPr>
+          <w:lang w:val="en-GB"/>
+        </w:rPr>
+        <w:t>P</w:t>
+      </w:r>
+      <w:r>
+        <w:rPr>
+          <w:lang w:val="en-GB"/>
+        </w:rPr>
+        <w:t>ay for the bill</w:t>
+      </w:r>
+    </w:p>
+    <w:p>
+      <w:pPr>
+        <w:pStyle w:val="ListParagraph"/>
+        <w:numPr>
+          <w:ilvl w:val="0"/>
+          <w:numId w:val="10"/>
+        </w:numPr>
+        <w:rPr>
+          <w:lang w:val="en-GB"/>
+        </w:rPr>
+      </w:pPr>
+      <w:r>
+        <w:rPr>
+          <w:lang w:val="en-GB"/>
+        </w:rPr>
+        <w:t>Use the saved card to pay for the bill (cvv 123)</w:t>
+      </w:r>
+    </w:p>
+    <w:p>
+      <w:pPr>
+        <w:pStyle w:val="ListParagraph"/>
+        <w:numPr>
+          <w:ilvl w:val="0"/>
+          <w:numId w:val="10"/>
+        </w:numPr>
+        <w:rPr>
+          <w:lang w:val="en-GB"/>
+        </w:rPr>
+      </w:pPr>
+      <w:r>
+        <w:rPr>
+          <w:lang w:val="en-GB"/>
+        </w:rPr>
+        <w:t>Navigate to toll history and view payment history</w:t>
+      </w:r>
+    </w:p>
+    <w:p>
+      <w:pPr>
+        <w:pStyle w:val="ListParagraph"/>
+        <w:numPr>
+          <w:ilvl w:val="0"/>
+          <w:numId w:val="10"/>
+        </w:numPr>
+        <w:rPr>
+          <w:lang w:val="en-GB"/>
+        </w:rPr>
+      </w:pPr>
+      <w:r>
+        <w:rPr>
+          <w:lang w:val="en-GB"/>
+        </w:rPr>
+        <w:t>Create a new road user account</w:t>
+      </w:r>
+    </w:p>
+    <w:p>
+      <w:pPr>
+        <w:pStyle w:val="ListParagraph"/>
+        <w:numPr>
+          <w:ilvl w:val="0"/>
+          <w:numId w:val="10"/>
+        </w:numPr>
+        <w:rPr>
+          <w:lang w:val="en-GB"/>
+        </w:rPr>
+      </w:pPr>
+      <w:r>
+        <w:rPr>
+          <w:lang w:val="en-GB"/>
+        </w:rPr>
+        <w:t>Log in to a valid toll operator account</w:t>
+      </w:r>
+    </w:p>
+    <w:p>
+      <w:pPr>
+        <w:pStyle w:val="ListParagraph"/>
+        <w:numPr>
+          <w:ilvl w:val="0"/>
+          <w:numId w:val="10"/>
+        </w:numPr>
+        <w:rPr>
+          <w:lang w:val="en-GB"/>
+        </w:rPr>
+      </w:pPr>
+      <w:r>
+        <w:rPr>
+          <w:lang w:val="en-GB"/>
+        </w:rPr>
+        <w:t>Navigate to toll history and view a drivers toll history</w:t>
+      </w:r>
+    </w:p>
+    <w:p>
+      <w:pPr>
+        <w:pStyle w:val="ListParagraph"/>
+        <w:numPr>
+          <w:ilvl w:val="0"/>
+          <w:numId w:val="10"/>
+        </w:numPr>
+        <w:rPr>
+          <w:lang w:val="en-GB"/>
+        </w:rPr>
+      </w:pPr>
+      <w:r>
+        <w:rPr>
+          <w:lang w:val="en-GB"/>
+        </w:rPr>
+        <w:t>Change language</w:t>
+      </w:r>
+    </w:p>
+    <w:p>
+      <w:pPr>
+        <w:pStyle w:val="ListParagraph"/>
+        <w:numPr>
+          <w:ilvl w:val="0"/>
+          <w:numId w:val="10"/>
+        </w:numPr>
+        <w:rPr>
+          <w:lang w:val="en-GB"/>
+        </w:rPr>
+      </w:pPr>
+      <w:r>
+        <w:rPr>
+          <w:lang w:val="en-GB"/>
+        </w:rPr>
+        <w:t>Change the font size</w:t>
+      </w:r>
     </w:p>
     <w:p/>
     <w:p>
@@ -556,6 +718,7 @@
         </w:numPr>
       </w:pPr>
       <w:r>
+        <w:lastRenderedPageBreak/>
         <w:t>Time taken</w:t>
       </w:r>
     </w:p>
@@ -611,7 +774,6 @@
         <w:rPr>
           <w:lang w:val="en-GB"/>
         </w:rPr>
-        <w:lastRenderedPageBreak/>
         <w:t>Single person acted as facilitator and took some notes</w:t>
       </w:r>
     </w:p>
@@ -2068,27 +2230,9 @@
   </w:abstractNum>
   <w:num w:numId="1">
     <w:abstractNumId w:val="1"/>
-    <w:lvlOverride w:ilvl="0"/>
-    <w:lvlOverride w:ilvl="1"/>
-    <w:lvlOverride w:ilvl="2"/>
-    <w:lvlOverride w:ilvl="3"/>
-    <w:lvlOverride w:ilvl="4"/>
-    <w:lvlOverride w:ilvl="5"/>
-    <w:lvlOverride w:ilvl="6"/>
-    <w:lvlOverride w:ilvl="7"/>
-    <w:lvlOverride w:ilvl="8"/>
   </w:num>
   <w:num w:numId="2">
     <w:abstractNumId w:val="7"/>
-    <w:lvlOverride w:ilvl="0"/>
-    <w:lvlOverride w:ilvl="1"/>
-    <w:lvlOverride w:ilvl="2"/>
-    <w:lvlOverride w:ilvl="3"/>
-    <w:lvlOverride w:ilvl="4"/>
-    <w:lvlOverride w:ilvl="5"/>
-    <w:lvlOverride w:ilvl="6"/>
-    <w:lvlOverride w:ilvl="7"/>
-    <w:lvlOverride w:ilvl="8"/>
   </w:num>
   <w:num w:numId="3">
     <w:abstractNumId w:val="9"/>
@@ -2122,15 +2266,6 @@
   </w:num>
   <w:num w:numId="4">
     <w:abstractNumId w:val="8"/>
-    <w:lvlOverride w:ilvl="0"/>
-    <w:lvlOverride w:ilvl="1"/>
-    <w:lvlOverride w:ilvl="2"/>
-    <w:lvlOverride w:ilvl="3"/>
-    <w:lvlOverride w:ilvl="4"/>
-    <w:lvlOverride w:ilvl="5"/>
-    <w:lvlOverride w:ilvl="6"/>
-    <w:lvlOverride w:ilvl="7"/>
-    <w:lvlOverride w:ilvl="8"/>
   </w:num>
   <w:num w:numId="5">
     <w:abstractNumId w:val="13"/>
@@ -2164,15 +2299,6 @@
   </w:num>
   <w:num w:numId="6">
     <w:abstractNumId w:val="6"/>
-    <w:lvlOverride w:ilvl="0"/>
-    <w:lvlOverride w:ilvl="1"/>
-    <w:lvlOverride w:ilvl="2"/>
-    <w:lvlOverride w:ilvl="3"/>
-    <w:lvlOverride w:ilvl="4"/>
-    <w:lvlOverride w:ilvl="5"/>
-    <w:lvlOverride w:ilvl="6"/>
-    <w:lvlOverride w:ilvl="7"/>
-    <w:lvlOverride w:ilvl="8"/>
   </w:num>
   <w:num w:numId="7">
     <w:abstractNumId w:val="5"/>
@@ -2206,27 +2332,9 @@
   </w:num>
   <w:num w:numId="8">
     <w:abstractNumId w:val="4"/>
-    <w:lvlOverride w:ilvl="0"/>
-    <w:lvlOverride w:ilvl="1"/>
-    <w:lvlOverride w:ilvl="2"/>
-    <w:lvlOverride w:ilvl="3"/>
-    <w:lvlOverride w:ilvl="4"/>
-    <w:lvlOverride w:ilvl="5"/>
-    <w:lvlOverride w:ilvl="6"/>
-    <w:lvlOverride w:ilvl="7"/>
-    <w:lvlOverride w:ilvl="8"/>
   </w:num>
   <w:num w:numId="9">
     <w:abstractNumId w:val="3"/>
-    <w:lvlOverride w:ilvl="0"/>
-    <w:lvlOverride w:ilvl="1"/>
-    <w:lvlOverride w:ilvl="2"/>
-    <w:lvlOverride w:ilvl="3"/>
-    <w:lvlOverride w:ilvl="4"/>
-    <w:lvlOverride w:ilvl="5"/>
-    <w:lvlOverride w:ilvl="6"/>
-    <w:lvlOverride w:ilvl="7"/>
-    <w:lvlOverride w:ilvl="8"/>
   </w:num>
   <w:num w:numId="10">
     <w:abstractNumId w:val="10"/>
@@ -2260,15 +2368,6 @@
   </w:num>
   <w:num w:numId="11">
     <w:abstractNumId w:val="2"/>
-    <w:lvlOverride w:ilvl="0"/>
-    <w:lvlOverride w:ilvl="1"/>
-    <w:lvlOverride w:ilvl="2"/>
-    <w:lvlOverride w:ilvl="3"/>
-    <w:lvlOverride w:ilvl="4"/>
-    <w:lvlOverride w:ilvl="5"/>
-    <w:lvlOverride w:ilvl="6"/>
-    <w:lvlOverride w:ilvl="7"/>
-    <w:lvlOverride w:ilvl="8"/>
   </w:num>
   <w:num w:numId="12">
     <w:abstractNumId w:val="0"/>
@@ -2302,15 +2401,6 @@
   </w:num>
   <w:num w:numId="13">
     <w:abstractNumId w:val="12"/>
-    <w:lvlOverride w:ilvl="0"/>
-    <w:lvlOverride w:ilvl="1"/>
-    <w:lvlOverride w:ilvl="2"/>
-    <w:lvlOverride w:ilvl="3"/>
-    <w:lvlOverride w:ilvl="4"/>
-    <w:lvlOverride w:ilvl="5"/>
-    <w:lvlOverride w:ilvl="6"/>
-    <w:lvlOverride w:ilvl="7"/>
-    <w:lvlOverride w:ilvl="8"/>
   </w:num>
   <w:num w:numId="14">
     <w:abstractNumId w:val="11"/>
@@ -2892,6 +2982,29 @@
       <w:szCs w:val="24"/>
     </w:rPr>
   </w:style>
+  <w:style w:type="character" w:styleId="Hyperlink">
+    <w:name w:val="Hyperlink"/>
+    <w:basedOn w:val="DefaultParagraphFont"/>
+    <w:uiPriority w:val="99"/>
+    <w:unhideWhenUsed/>
+    <w:rsid w:val="005C70D2"/>
+    <w:rPr>
+      <w:color w:val="0563C1" w:themeColor="hyperlink"/>
+      <w:u w:val="single"/>
+    </w:rPr>
+  </w:style>
+  <w:style w:type="character" w:styleId="UnresolvedMention">
+    <w:name w:val="Unresolved Mention"/>
+    <w:basedOn w:val="DefaultParagraphFont"/>
+    <w:uiPriority w:val="99"/>
+    <w:semiHidden/>
+    <w:unhideWhenUsed/>
+    <w:rsid w:val="005C70D2"/>
+    <w:rPr>
+      <w:color w:val="605E5C"/>
+      <w:shd w:val="clear" w:color="auto" w:fill="E1DFDD"/>
+    </w:rPr>
+  </w:style>
 </w:styles>
 </file>
 

</xml_diff>

<commit_message>
Updated doc re-design and ethical considerations
</commit_message>
<xml_diff>
--- a/Evaluation.docx
+++ b/Evaluation.docx
@@ -311,7 +311,6 @@
         <w:t xml:space="preserve"> with opportunity for feedback</w:t>
       </w:r>
     </w:p>
-    <w:p/>
     <w:p>
       <w:pPr>
         <w:pStyle w:val="Heading2"/>
@@ -397,35 +396,35 @@
         </w:rPr>
       </w:pPr>
       <w:r>
+        <w:t>Participants</w:t>
+      </w:r>
+    </w:p>
+    <w:p>
+      <w:r>
+        <w:t xml:space="preserve">Recruit at least </w:t>
+      </w:r>
+      <w:r>
+        <w:t>3</w:t>
+      </w:r>
+      <w:r>
+        <w:t xml:space="preserve"> participants. All participants should be </w:t>
+      </w:r>
+      <w:r>
+        <w:t xml:space="preserve">reasonable fits for our personas or within a normal range of computer literacy to allow for critical testing. </w:t>
+      </w:r>
+      <w:r>
+        <w:t>All participants received an information sheet and a consent form.</w:t>
+      </w:r>
+    </w:p>
+    <w:p>
+      <w:pPr>
+        <w:pStyle w:val="Heading2"/>
+        <w:rPr>
+          <w:lang w:val="en-US"/>
+        </w:rPr>
+      </w:pPr>
+      <w:r>
         <w:lastRenderedPageBreak/>
-        <w:t>Participants</w:t>
-      </w:r>
-    </w:p>
-    <w:p>
-      <w:r>
-        <w:t xml:space="preserve">Recruit at least </w:t>
-      </w:r>
-      <w:r>
-        <w:t>3</w:t>
-      </w:r>
-      <w:r>
-        <w:t xml:space="preserve"> participants. All participants should be </w:t>
-      </w:r>
-      <w:r>
-        <w:t xml:space="preserve">reasonable fits for our personas or within a normal range of computer literacy to allow for critical testing. </w:t>
-      </w:r>
-      <w:r>
-        <w:t>All participants received an information sheet and a consent form.</w:t>
-      </w:r>
-    </w:p>
-    <w:p>
-      <w:pPr>
-        <w:pStyle w:val="Heading2"/>
-        <w:rPr>
-          <w:lang w:val="en-US"/>
-        </w:rPr>
-      </w:pPr>
-      <w:r>
         <w:t>Scenarios</w:t>
       </w:r>
     </w:p>
@@ -796,8 +795,146 @@
         </w:rPr>
         <w:t>Recordings also made</w:t>
       </w:r>
+      <w:r>
+        <w:rPr>
+          <w:lang w:val="en-GB"/>
+        </w:rPr>
+        <w:t xml:space="preserve"> (when participant agrees)</w:t>
+      </w:r>
     </w:p>
     <w:p/>
+    <w:p>
+      <w:pPr>
+        <w:pStyle w:val="Heading2"/>
+      </w:pPr>
+      <w:r>
+        <w:t>Ethical Considerations:</w:t>
+      </w:r>
+    </w:p>
+    <w:p>
+      <w:pPr>
+        <w:rPr>
+          <w:rFonts w:cstheme="minorHAnsi"/>
+        </w:rPr>
+      </w:pPr>
+      <w:r>
+        <w:rPr>
+          <w:rFonts w:cstheme="minorHAnsi"/>
+        </w:rPr>
+        <w:t>We’re looking for volunteers who understand what kind of tests we want to undertake and understand what our system is for, we plan to create a consent form that will list what the user will be doing during the tests, why we are testing them and what we will do with the data from the tests.</w:t>
+      </w:r>
+      <w:r>
+        <w:rPr>
+          <w:rFonts w:cstheme="minorHAnsi"/>
+        </w:rPr>
+        <w:t xml:space="preserve"> T</w:t>
+      </w:r>
+      <w:r>
+        <w:rPr>
+          <w:rFonts w:cstheme="minorHAnsi"/>
+        </w:rPr>
+        <w:t>o protect the users the user is given a set amount of time we will be asking them to be available for as well as letting them withdraw from testing at any time. During testing we will create a plan as well as have the user be supervised by someone who know</w:t>
+      </w:r>
+      <w:r>
+        <w:rPr>
+          <w:rFonts w:cstheme="minorHAnsi"/>
+        </w:rPr>
+        <w:t>s</w:t>
+      </w:r>
+      <w:r>
+        <w:rPr>
+          <w:rFonts w:cstheme="minorHAnsi"/>
+        </w:rPr>
+        <w:t xml:space="preserve"> the system and have set tasks to complete during testing. We must make sure all data we collect isn’t edited and comes from a wide array of users so that our analysis </w:t>
+      </w:r>
+      <w:r>
+        <w:rPr>
+          <w:rFonts w:cstheme="minorHAnsi"/>
+        </w:rPr>
+        <w:t>of</w:t>
+      </w:r>
+      <w:r>
+        <w:rPr>
+          <w:rFonts w:cstheme="minorHAnsi"/>
+        </w:rPr>
+        <w:t xml:space="preserve"> data isn’t skewed a</w:t>
+      </w:r>
+      <w:r>
+        <w:rPr>
+          <w:rFonts w:cstheme="minorHAnsi"/>
+        </w:rPr>
+        <w:t>ny</w:t>
+      </w:r>
+      <w:r>
+        <w:rPr>
+          <w:rFonts w:cstheme="minorHAnsi"/>
+        </w:rPr>
+        <w:t xml:space="preserve"> certain way. We will also be carrying out all these tests under the guidelines from the BSC code of conducts to protect us and the volunteers</w:t>
+      </w:r>
+      <w:r>
+        <w:rPr>
+          <w:rFonts w:cstheme="minorHAnsi"/>
+        </w:rPr>
+        <w:t>.</w:t>
+      </w:r>
+    </w:p>
+    <w:p>
+      <w:pPr>
+        <w:rPr>
+          <w:rFonts w:cstheme="minorHAnsi"/>
+        </w:rPr>
+      </w:pPr>
+    </w:p>
+    <w:p>
+      <w:pPr>
+        <w:pStyle w:val="Heading2"/>
+      </w:pPr>
+      <w:r>
+        <w:t>Report on the Evaluations:</w:t>
+      </w:r>
+    </w:p>
+    <w:p>
+      <w:pPr>
+        <w:rPr>
+          <w:rFonts w:cstheme="minorHAnsi"/>
+        </w:rPr>
+      </w:pPr>
+    </w:p>
+    <w:p>
+      <w:pPr>
+        <w:pStyle w:val="Heading2"/>
+      </w:pPr>
+      <w:r>
+        <w:t>Results and Re-design Suggestions</w:t>
+      </w:r>
+    </w:p>
+    <w:p>
+      <w:r>
+        <w:t xml:space="preserve">One of the main short comings of the application was </w:t>
+      </w:r>
+      <w:r>
+        <w:t xml:space="preserve">lack of direct instructions and helpful advice, namely, during the “create new road user” scenario. Upon a re-design of the </w:t>
+      </w:r>
+      <w:r>
+        <w:t>application,</w:t>
+      </w:r>
+      <w:r>
+        <w:t xml:space="preserve"> we would include a set of instructions highlighting the password creation constraints clearly above the password creation form and provide suggestions as to what special characters are so that users unfamiliar with computers can be informed as to what they are. Another re-design suggestion we would implement was to make a point to ensure the user is aware who they are logged in as and </w:t>
+      </w:r>
+      <w:r>
+        <w:t>their</w:t>
+      </w:r>
+      <w:r>
+        <w:t xml:space="preserve"> role on the system</w:t>
+      </w:r>
+      <w:r>
+        <w:t xml:space="preserve"> to avoid unnecessary confusion and possible frustration on whether they </w:t>
+      </w:r>
+      <w:r>
+        <w:lastRenderedPageBreak/>
+        <w:t>need to re-log in. Finally, we would alter the home page to inform the user about the navigation of the website and where they might find things.</w:t>
+      </w:r>
+    </w:p>
     <w:sectPr>
       <w:pgSz w:w="11906" w:h="16838"/>
       <w:pgMar w:top="1440" w:right="1440" w:bottom="1440" w:left="1440" w:header="708" w:footer="708" w:gutter="0"/>

</xml_diff>